<commit_message>
presentation of the project updated
</commit_message>
<xml_diff>
--- a/prez projet.docx
+++ b/prez projet.docx
@@ -1,6 +1,6 @@
 
 <file path=word/document.xml><?xml version="1.0" encoding="utf-8"?>
-<w:document xmlns:wpc="http://schemas.microsoft.com/office/word/2010/wordprocessingCanvas" xmlns:cx="http://schemas.microsoft.com/office/drawing/2014/chartex" xmlns:cx1="http://schemas.microsoft.com/office/drawing/2015/9/8/chartex" xmlns:cx2="http://schemas.microsoft.com/office/drawing/2015/10/21/chartex" xmlns:cx3="http://schemas.microsoft.com/office/drawing/2016/5/9/chartex" xmlns:cx4="http://schemas.microsoft.com/office/drawing/2016/5/10/chartex" xmlns:cx5="http://schemas.microsoft.com/office/drawing/2016/5/11/chartex" xmlns:cx6="http://schemas.microsoft.com/office/drawing/2016/5/12/chartex" xmlns:cx7="http://schemas.microsoft.com/office/drawing/2016/5/13/chartex" xmlns:cx8="http://schemas.microsoft.com/office/drawing/2016/5/14/chartex" xmlns:mc="http://schemas.openxmlformats.org/markup-compatibility/2006" xmlns:aink="http://schemas.microsoft.com/office/drawing/2016/ink" xmlns:am3d="http://schemas.microsoft.com/office/drawing/2017/model3d" xmlns:o="urn:schemas-microsoft-com:office:office" xmlns:oel="http://schemas.microsoft.com/office/2019/extlst" xmlns:r="http://schemas.openxmlformats.org/officeDocument/2006/relationships" xmlns:m="http://schemas.openxmlformats.org/officeDocument/2006/math" xmlns:v="urn:schemas-microsoft-com:vml" xmlns:wp14="http://schemas.microsoft.com/office/word/2010/wordprocessingDrawing" xmlns:wp="http://schemas.openxmlformats.org/drawingml/2006/wordprocessingDrawing" xmlns:w10="urn:schemas-microsoft-com:office:word" xmlns:w="http://schemas.openxmlformats.org/wordprocessingml/2006/main" xmlns:w14="http://schemas.microsoft.com/office/word/2010/wordml" xmlns:w15="http://schemas.microsoft.com/office/word/2012/wordml" xmlns:w16cex="http://schemas.microsoft.com/office/word/2018/wordml/cex" xmlns:w16cid="http://schemas.microsoft.com/office/word/2016/wordml/cid" xmlns:w16="http://schemas.microsoft.com/office/word/2018/wordml" xmlns:w16du="http://schemas.microsoft.com/office/word/2023/wordml/word16du" xmlns:w16sdtdh="http://schemas.microsoft.com/office/word/2020/wordml/sdtdatahash" xmlns:w16se="http://schemas.microsoft.com/office/word/2015/wordml/symex" xmlns:wpg="http://schemas.microsoft.com/office/word/2010/wordprocessingGroup" xmlns:wpi="http://schemas.microsoft.com/office/word/2010/wordprocessingInk" xmlns:wne="http://schemas.microsoft.com/office/word/2006/wordml" xmlns:wps="http://schemas.microsoft.com/office/word/2010/wordprocessingShape" mc:Ignorable="w14 w15 w16se w16cid w16 w16cex w16sdtdh w16du wp14">
+<w:document xmlns:wpc="http://schemas.microsoft.com/office/word/2010/wordprocessingCanvas" xmlns:cx="http://schemas.microsoft.com/office/drawing/2014/chartex" xmlns:cx1="http://schemas.microsoft.com/office/drawing/2015/9/8/chartex" xmlns:cx2="http://schemas.microsoft.com/office/drawing/2015/10/21/chartex" xmlns:cx3="http://schemas.microsoft.com/office/drawing/2016/5/9/chartex" xmlns:cx4="http://schemas.microsoft.com/office/drawing/2016/5/10/chartex" xmlns:cx5="http://schemas.microsoft.com/office/drawing/2016/5/11/chartex" xmlns:cx6="http://schemas.microsoft.com/office/drawing/2016/5/12/chartex" xmlns:cx7="http://schemas.microsoft.com/office/drawing/2016/5/13/chartex" xmlns:cx8="http://schemas.microsoft.com/office/drawing/2016/5/14/chartex" xmlns:mc="http://schemas.openxmlformats.org/markup-compatibility/2006" xmlns:aink="http://schemas.microsoft.com/office/drawing/2016/ink" xmlns:am3d="http://schemas.microsoft.com/office/drawing/2017/model3d" xmlns:o="urn:schemas-microsoft-com:office:office" xmlns:oel="http://schemas.microsoft.com/office/2019/extlst" xmlns:r="http://schemas.openxmlformats.org/officeDocument/2006/relationships" xmlns:m="http://schemas.openxmlformats.org/officeDocument/2006/math" xmlns:v="urn:schemas-microsoft-com:vml" xmlns:wp14="http://schemas.microsoft.com/office/word/2010/wordprocessingDrawing" xmlns:wp="http://schemas.openxmlformats.org/drawingml/2006/wordprocessingDrawing" xmlns:w10="urn:schemas-microsoft-com:office:word" xmlns:w="http://schemas.openxmlformats.org/wordprocessingml/2006/main" xmlns:w14="http://schemas.microsoft.com/office/word/2010/wordml" xmlns:w15="http://schemas.microsoft.com/office/word/2012/wordml" xmlns:w16cex="http://schemas.microsoft.com/office/word/2018/wordml/cex" xmlns:w16cid="http://schemas.microsoft.com/office/word/2016/wordml/cid" xmlns:w16="http://schemas.microsoft.com/office/word/2018/wordml" xmlns:w16sdtdh="http://schemas.microsoft.com/office/word/2020/wordml/sdtdatahash" xmlns:w16se="http://schemas.microsoft.com/office/word/2015/wordml/symex" xmlns:wpg="http://schemas.microsoft.com/office/word/2010/wordprocessingGroup" xmlns:wpi="http://schemas.microsoft.com/office/word/2010/wordprocessingInk" xmlns:wne="http://schemas.microsoft.com/office/word/2006/wordml" xmlns:wps="http://schemas.microsoft.com/office/word/2010/wordprocessingShape" mc:Ignorable="w14 w15 w16se w16cid w16 w16cex w16sdtdh wp14">
   <w:body>
     <w:p>
       <w:r>
@@ -15,7 +15,10 @@
     </w:p>
     <w:p>
       <w:pPr>
-        <w:pStyle w:val="Title"/>
+        <w:pStyle w:val="Titre"/>
+        <w:rPr>
+          <w:rFonts w:hint="eastAsia"/>
+        </w:rPr>
       </w:pPr>
       <w:r>
         <w:t xml:space="preserve">Webscrapping &amp; Applied ML – Présentation </w:t>
@@ -38,7 +41,7 @@
       <w:hyperlink r:id="rId5" w:history="1">
         <w:r>
           <w:rPr>
-            <w:rStyle w:val="Hyperlink"/>
+            <w:rStyle w:val="Lienhypertexte"/>
           </w:rPr>
           <w:t>https://github.com/Blxucreep/webscrapping-applied-ml-project</w:t>
         </w:r>
@@ -62,6 +65,7 @@
     </w:p>
     <w:p>
       <w:pPr>
+        <w:jc w:val="both"/>
         <w:rPr>
           <w:rFonts w:ascii="Aptos" w:eastAsia="Aptos" w:hAnsi="Aptos" w:cs="Aptos"/>
           <w:i/>
@@ -74,7 +78,7 @@
           <w:i/>
           <w:iCs/>
         </w:rPr>
-        <w:t xml:space="preserve"> L'idée principale de notre projet est d’influencer les expériences des voyageurs dans différents pays et lieux, en leur proposant des recommandations musicales ou d’évènement musicaux adaptés.</w:t>
+        <w:t xml:space="preserve"> L'idée principale de notre projet est d’influencer les expériences des voyageurs dans différents pays et lieux, en leur proposant des recommandations musicales et des évènement musicaux adaptés, pour une immersion totale.</w:t>
       </w:r>
     </w:p>
     <w:p>
@@ -105,26 +109,79 @@
       <w:pPr>
         <w:rPr>
           <w:rFonts w:ascii="Aptos" w:eastAsia="Aptos" w:hAnsi="Aptos" w:cs="Aptos"/>
+        </w:rPr>
+      </w:pPr>
+      <w:r>
+        <w:rPr>
+          <w:rFonts w:ascii="Aptos" w:eastAsia="Aptos" w:hAnsi="Aptos" w:cs="Aptos"/>
           <w:b/>
           <w:bCs/>
         </w:rPr>
-      </w:pPr>
-      <w:r>
-        <w:rPr>
-          <w:rFonts w:ascii="Aptos" w:eastAsia="Aptos" w:hAnsi="Aptos" w:cs="Aptos"/>
-          <w:b/>
-          <w:bCs/>
-        </w:rPr>
-        <w:t>APIs musicales (Spotify, Deezer)</w:t>
-      </w:r>
-    </w:p>
-    <w:p>
-      <w:pPr>
-        <w:pStyle w:val="ListParagraph"/>
+        <w:t xml:space="preserve">APIs musicales (Spotify, Deezer) : </w:t>
+      </w:r>
+      <w:r>
+        <w:rPr>
+          <w:rFonts w:ascii="Aptos" w:eastAsia="Aptos" w:hAnsi="Aptos" w:cs="Aptos"/>
+        </w:rPr>
+        <w:t>Ce sont des API gratuites</w:t>
+      </w:r>
+    </w:p>
+    <w:p>
+      <w:r>
+        <w:rPr>
+          <w:noProof/>
+        </w:rPr>
+        <w:drawing>
+          <wp:inline distT="0" distB="0" distL="0" distR="0" wp14:anchorId="7EAA472F" wp14:editId="3B56E92C">
+            <wp:extent cx="5724524" cy="1104900"/>
+            <wp:effectExtent l="0" t="0" r="0" b="0"/>
+            <wp:docPr id="1772925305" name="Image 1772925305"/>
+            <wp:cNvGraphicFramePr>
+              <a:graphicFrameLocks xmlns:a="http://schemas.openxmlformats.org/drawingml/2006/main" noChangeAspect="1"/>
+            </wp:cNvGraphicFramePr>
+            <a:graphic xmlns:a="http://schemas.openxmlformats.org/drawingml/2006/main">
+              <a:graphicData uri="http://schemas.openxmlformats.org/drawingml/2006/picture">
+                <pic:pic xmlns:pic="http://schemas.openxmlformats.org/drawingml/2006/picture">
+                  <pic:nvPicPr>
+                    <pic:cNvPr id="0" name=""/>
+                    <pic:cNvPicPr/>
+                  </pic:nvPicPr>
+                  <pic:blipFill>
+                    <a:blip r:embed="rId6">
+                      <a:extLst>
+                        <a:ext uri="{28A0092B-C50C-407E-A947-70E740481C1C}">
+                          <a14:useLocalDpi xmlns:a14="http://schemas.microsoft.com/office/drawing/2010/main" val="0"/>
+                        </a:ext>
+                      </a:extLst>
+                    </a:blip>
+                    <a:stretch>
+                      <a:fillRect/>
+                    </a:stretch>
+                  </pic:blipFill>
+                  <pic:spPr>
+                    <a:xfrm>
+                      <a:off x="0" y="0"/>
+                      <a:ext cx="5724524" cy="1104900"/>
+                    </a:xfrm>
+                    <a:prstGeom prst="rect">
+                      <a:avLst/>
+                    </a:prstGeom>
+                  </pic:spPr>
+                </pic:pic>
+              </a:graphicData>
+            </a:graphic>
+          </wp:inline>
+        </w:drawing>
+      </w:r>
+    </w:p>
+    <w:p>
+      <w:pPr>
+        <w:pStyle w:val="Paragraphedeliste"/>
         <w:numPr>
           <w:ilvl w:val="0"/>
           <w:numId w:val="2"/>
         </w:numPr>
+        <w:jc w:val="both"/>
         <w:rPr>
           <w:rFonts w:ascii="Aptos" w:eastAsia="Aptos" w:hAnsi="Aptos" w:cs="Aptos"/>
         </w:rPr>
@@ -138,11 +195,12 @@
     </w:p>
     <w:p>
       <w:pPr>
-        <w:pStyle w:val="ListParagraph"/>
+        <w:pStyle w:val="Paragraphedeliste"/>
         <w:numPr>
           <w:ilvl w:val="0"/>
           <w:numId w:val="2"/>
         </w:numPr>
+        <w:jc w:val="both"/>
         <w:rPr>
           <w:rFonts w:ascii="Aptos" w:eastAsia="Aptos" w:hAnsi="Aptos" w:cs="Aptos"/>
         </w:rPr>
@@ -156,11 +214,12 @@
     </w:p>
     <w:p>
       <w:pPr>
-        <w:pStyle w:val="ListParagraph"/>
+        <w:pStyle w:val="Paragraphedeliste"/>
         <w:numPr>
           <w:ilvl w:val="0"/>
           <w:numId w:val="2"/>
         </w:numPr>
+        <w:jc w:val="both"/>
         <w:rPr>
           <w:rFonts w:ascii="Aptos" w:eastAsia="Aptos" w:hAnsi="Aptos" w:cs="Aptos"/>
         </w:rPr>
@@ -172,6 +231,55 @@
         <w:t xml:space="preserve">Proposer des playlists, musiques, artistes, correspondant aux goûts musicaux et aux choix de destinations des utilisateurs </w:t>
       </w:r>
     </w:p>
+    <w:p>
+      <w:r>
+        <w:rPr>
+          <w:noProof/>
+        </w:rPr>
+        <w:drawing>
+          <wp:inline distT="0" distB="0" distL="0" distR="0" wp14:anchorId="4DEF69C2" wp14:editId="49998C37">
+            <wp:extent cx="5724524" cy="2019300"/>
+            <wp:effectExtent l="0" t="0" r="0" b="0"/>
+            <wp:docPr id="1678717425" name="Image 1678717425"/>
+            <wp:cNvGraphicFramePr>
+              <a:graphicFrameLocks xmlns:a="http://schemas.openxmlformats.org/drawingml/2006/main" noChangeAspect="1"/>
+            </wp:cNvGraphicFramePr>
+            <a:graphic xmlns:a="http://schemas.openxmlformats.org/drawingml/2006/main">
+              <a:graphicData uri="http://schemas.openxmlformats.org/drawingml/2006/picture">
+                <pic:pic xmlns:pic="http://schemas.openxmlformats.org/drawingml/2006/picture">
+                  <pic:nvPicPr>
+                    <pic:cNvPr id="0" name=""/>
+                    <pic:cNvPicPr/>
+                  </pic:nvPicPr>
+                  <pic:blipFill>
+                    <a:blip r:embed="rId7" cstate="print">
+                      <a:extLst>
+                        <a:ext uri="{28A0092B-C50C-407E-A947-70E740481C1C}">
+                          <a14:useLocalDpi xmlns:a14="http://schemas.microsoft.com/office/drawing/2010/main" val="0"/>
+                        </a:ext>
+                      </a:extLst>
+                    </a:blip>
+                    <a:stretch>
+                      <a:fillRect/>
+                    </a:stretch>
+                  </pic:blipFill>
+                  <pic:spPr>
+                    <a:xfrm>
+                      <a:off x="0" y="0"/>
+                      <a:ext cx="5724524" cy="2019300"/>
+                    </a:xfrm>
+                    <a:prstGeom prst="rect">
+                      <a:avLst/>
+                    </a:prstGeom>
+                  </pic:spPr>
+                </pic:pic>
+              </a:graphicData>
+            </a:graphic>
+          </wp:inline>
+        </w:drawing>
+      </w:r>
+    </w:p>
+    <w:p/>
     <w:p>
       <w:pPr>
         <w:rPr>
@@ -184,6 +292,7 @@
           <w:b/>
           <w:bCs/>
         </w:rPr>
+        <w:lastRenderedPageBreak/>
         <w:t>Webscrapping dynamique et statique</w:t>
       </w:r>
       <w:r>
@@ -195,11 +304,12 @@
     </w:p>
     <w:p>
       <w:pPr>
-        <w:pStyle w:val="ListParagraph"/>
+        <w:pStyle w:val="Paragraphedeliste"/>
         <w:numPr>
           <w:ilvl w:val="0"/>
           <w:numId w:val="1"/>
         </w:numPr>
+        <w:jc w:val="both"/>
       </w:pPr>
       <w:r>
         <w:t>Collecter des informations sur les concerts, festivals ou spectacles à venir dans les principales destinations touristiques via des sites comme Shotgun, TicketMaster grâce à la description</w:t>
@@ -207,14 +317,203 @@
     </w:p>
     <w:p>
       <w:pPr>
-        <w:pStyle w:val="ListParagraph"/>
+        <w:pStyle w:val="Paragraphedeliste"/>
         <w:numPr>
           <w:ilvl w:val="0"/>
           <w:numId w:val="1"/>
         </w:numPr>
+        <w:jc w:val="both"/>
       </w:pPr>
       <w:r>
         <w:t>Récupérer des avis utilisateurs</w:t>
+      </w:r>
+    </w:p>
+    <w:p/>
+    <w:p>
+      <w:pPr>
+        <w:rPr>
+          <w:u w:val="single"/>
+        </w:rPr>
+      </w:pPr>
+      <w:r>
+        <w:rPr>
+          <w:u w:val="single"/>
+        </w:rPr>
+        <w:t>Exemple avec Shotgun :</w:t>
+      </w:r>
+    </w:p>
+    <w:p>
+      <w:r>
+        <w:t xml:space="preserve">Parmi les nombreux pays et ville, choisir la ville ou voyage le touriste : </w:t>
+      </w:r>
+    </w:p>
+    <w:p>
+      <w:r>
+        <w:rPr>
+          <w:noProof/>
+        </w:rPr>
+        <w:drawing>
+          <wp:inline distT="0" distB="0" distL="0" distR="0" wp14:anchorId="3C1D7513" wp14:editId="65E14EA0">
+            <wp:extent cx="5048248" cy="2763518"/>
+            <wp:effectExtent l="0" t="0" r="0" b="0"/>
+            <wp:docPr id="76834883" name="Image 76834883"/>
+            <wp:cNvGraphicFramePr>
+              <a:graphicFrameLocks xmlns:a="http://schemas.openxmlformats.org/drawingml/2006/main" noChangeAspect="1"/>
+            </wp:cNvGraphicFramePr>
+            <a:graphic xmlns:a="http://schemas.openxmlformats.org/drawingml/2006/main">
+              <a:graphicData uri="http://schemas.openxmlformats.org/drawingml/2006/picture">
+                <pic:pic xmlns:pic="http://schemas.openxmlformats.org/drawingml/2006/picture">
+                  <pic:nvPicPr>
+                    <pic:cNvPr id="0" name=""/>
+                    <pic:cNvPicPr/>
+                  </pic:nvPicPr>
+                  <pic:blipFill>
+                    <a:blip r:embed="rId8" cstate="print">
+                      <a:extLst>
+                        <a:ext uri="{28A0092B-C50C-407E-A947-70E740481C1C}">
+                          <a14:useLocalDpi xmlns:a14="http://schemas.microsoft.com/office/drawing/2010/main" val="0"/>
+                        </a:ext>
+                      </a:extLst>
+                    </a:blip>
+                    <a:stretch>
+                      <a:fillRect/>
+                    </a:stretch>
+                  </pic:blipFill>
+                  <pic:spPr>
+                    <a:xfrm>
+                      <a:off x="0" y="0"/>
+                      <a:ext cx="5048248" cy="2763518"/>
+                    </a:xfrm>
+                    <a:prstGeom prst="rect">
+                      <a:avLst/>
+                    </a:prstGeom>
+                  </pic:spPr>
+                </pic:pic>
+              </a:graphicData>
+            </a:graphic>
+          </wp:inline>
+        </w:drawing>
+      </w:r>
+    </w:p>
+    <w:p>
+      <w:r>
+        <w:t>Admettons que nous ayons choisi Paris, tous les prochains évènements s’affichent.</w:t>
+      </w:r>
+    </w:p>
+    <w:p>
+      <w:r>
+        <w:rPr>
+          <w:noProof/>
+        </w:rPr>
+        <w:drawing>
+          <wp:inline distT="0" distB="0" distL="0" distR="0" wp14:anchorId="3A7DFF36" wp14:editId="74499D85">
+            <wp:extent cx="5024622" cy="3009758"/>
+            <wp:effectExtent l="0" t="0" r="0" b="0"/>
+            <wp:docPr id="156569749" name="Image 156569749"/>
+            <wp:cNvGraphicFramePr>
+              <a:graphicFrameLocks xmlns:a="http://schemas.openxmlformats.org/drawingml/2006/main" noChangeAspect="1"/>
+            </wp:cNvGraphicFramePr>
+            <a:graphic xmlns:a="http://schemas.openxmlformats.org/drawingml/2006/main">
+              <a:graphicData uri="http://schemas.openxmlformats.org/drawingml/2006/picture">
+                <pic:pic xmlns:pic="http://schemas.openxmlformats.org/drawingml/2006/picture">
+                  <pic:nvPicPr>
+                    <pic:cNvPr id="0" name=""/>
+                    <pic:cNvPicPr/>
+                  </pic:nvPicPr>
+                  <pic:blipFill>
+                    <a:blip r:embed="rId9" cstate="print">
+                      <a:extLst>
+                        <a:ext uri="{28A0092B-C50C-407E-A947-70E740481C1C}">
+                          <a14:useLocalDpi xmlns:a14="http://schemas.microsoft.com/office/drawing/2010/main" val="0"/>
+                        </a:ext>
+                      </a:extLst>
+                    </a:blip>
+                    <a:stretch>
+                      <a:fillRect/>
+                    </a:stretch>
+                  </pic:blipFill>
+                  <pic:spPr>
+                    <a:xfrm>
+                      <a:off x="0" y="0"/>
+                      <a:ext cx="5024622" cy="3009758"/>
+                    </a:xfrm>
+                    <a:prstGeom prst="rect">
+                      <a:avLst/>
+                    </a:prstGeom>
+                  </pic:spPr>
+                </pic:pic>
+              </a:graphicData>
+            </a:graphic>
+          </wp:inline>
+        </w:drawing>
+      </w:r>
+    </w:p>
+    <w:p>
+      <w:pPr>
+        <w:jc w:val="both"/>
+      </w:pPr>
+      <w:r>
+        <w:lastRenderedPageBreak/>
+        <w:t xml:space="preserve">Réaliser une boucle sur tous ces évènements, afin de récupérer pour chacun d’eux la description “A Propos” : </w:t>
+      </w:r>
+    </w:p>
+    <w:p>
+      <w:r>
+        <w:rPr>
+          <w:noProof/>
+        </w:rPr>
+        <w:drawing>
+          <wp:inline distT="0" distB="0" distL="0" distR="0" wp14:anchorId="31C446A6" wp14:editId="547DE8A4">
+            <wp:extent cx="5054390" cy="4238625"/>
+            <wp:effectExtent l="0" t="0" r="0" b="0"/>
+            <wp:docPr id="50567911" name="Image 50567911"/>
+            <wp:cNvGraphicFramePr>
+              <a:graphicFrameLocks xmlns:a="http://schemas.openxmlformats.org/drawingml/2006/main" noChangeAspect="1"/>
+            </wp:cNvGraphicFramePr>
+            <a:graphic xmlns:a="http://schemas.openxmlformats.org/drawingml/2006/main">
+              <a:graphicData uri="http://schemas.openxmlformats.org/drawingml/2006/picture">
+                <pic:pic xmlns:pic="http://schemas.openxmlformats.org/drawingml/2006/picture">
+                  <pic:nvPicPr>
+                    <pic:cNvPr id="0" name=""/>
+                    <pic:cNvPicPr/>
+                  </pic:nvPicPr>
+                  <pic:blipFill>
+                    <a:blip r:embed="rId10">
+                      <a:extLst>
+                        <a:ext uri="{28A0092B-C50C-407E-A947-70E740481C1C}">
+                          <a14:useLocalDpi xmlns:a14="http://schemas.microsoft.com/office/drawing/2010/main" val="0"/>
+                        </a:ext>
+                      </a:extLst>
+                    </a:blip>
+                    <a:stretch>
+                      <a:fillRect/>
+                    </a:stretch>
+                  </pic:blipFill>
+                  <pic:spPr>
+                    <a:xfrm>
+                      <a:off x="0" y="0"/>
+                      <a:ext cx="5054390" cy="4238625"/>
+                    </a:xfrm>
+                    <a:prstGeom prst="rect">
+                      <a:avLst/>
+                    </a:prstGeom>
+                  </pic:spPr>
+                </pic:pic>
+              </a:graphicData>
+            </a:graphic>
+          </wp:inline>
+        </w:drawing>
+      </w:r>
+    </w:p>
+    <w:p>
+      <w:pPr>
+        <w:jc w:val="both"/>
+      </w:pPr>
+      <w:r>
+        <w:t>Enfin, analyser chacune des descriptions et en ressortir les infos utiles (thème, type de musique, artistes, etc)</w:t>
+      </w:r>
+      <w:r>
+        <w:t>.</w:t>
       </w:r>
     </w:p>
     <w:sectPr>
@@ -228,7 +527,7 @@
 </file>
 
 <file path=word/numbering.xml><?xml version="1.0" encoding="utf-8"?>
-<w:numbering xmlns:wpc="http://schemas.microsoft.com/office/word/2010/wordprocessingCanvas" xmlns:cx="http://schemas.microsoft.com/office/drawing/2014/chartex" xmlns:cx1="http://schemas.microsoft.com/office/drawing/2015/9/8/chartex" xmlns:cx2="http://schemas.microsoft.com/office/drawing/2015/10/21/chartex" xmlns:cx3="http://schemas.microsoft.com/office/drawing/2016/5/9/chartex" xmlns:cx4="http://schemas.microsoft.com/office/drawing/2016/5/10/chartex" xmlns:cx5="http://schemas.microsoft.com/office/drawing/2016/5/11/chartex" xmlns:cx6="http://schemas.microsoft.com/office/drawing/2016/5/12/chartex" xmlns:cx7="http://schemas.microsoft.com/office/drawing/2016/5/13/chartex" xmlns:cx8="http://schemas.microsoft.com/office/drawing/2016/5/14/chartex" xmlns:mc="http://schemas.openxmlformats.org/markup-compatibility/2006" xmlns:aink="http://schemas.microsoft.com/office/drawing/2016/ink" xmlns:am3d="http://schemas.microsoft.com/office/drawing/2017/model3d" xmlns:o="urn:schemas-microsoft-com:office:office" xmlns:oel="http://schemas.microsoft.com/office/2019/extlst" xmlns:r="http://schemas.openxmlformats.org/officeDocument/2006/relationships" xmlns:m="http://schemas.openxmlformats.org/officeDocument/2006/math" xmlns:v="urn:schemas-microsoft-com:vml" xmlns:wp14="http://schemas.microsoft.com/office/word/2010/wordprocessingDrawing" xmlns:wp="http://schemas.openxmlformats.org/drawingml/2006/wordprocessingDrawing" xmlns:w10="urn:schemas-microsoft-com:office:word" xmlns:w="http://schemas.openxmlformats.org/wordprocessingml/2006/main" xmlns:w14="http://schemas.microsoft.com/office/word/2010/wordml" xmlns:w15="http://schemas.microsoft.com/office/word/2012/wordml" xmlns:w16cex="http://schemas.microsoft.com/office/word/2018/wordml/cex" xmlns:w16cid="http://schemas.microsoft.com/office/word/2016/wordml/cid" xmlns:w16="http://schemas.microsoft.com/office/word/2018/wordml" xmlns:w16du="http://schemas.microsoft.com/office/word/2023/wordml/word16du" xmlns:w16sdtdh="http://schemas.microsoft.com/office/word/2020/wordml/sdtdatahash" xmlns:w16se="http://schemas.microsoft.com/office/word/2015/wordml/symex" xmlns:wpg="http://schemas.microsoft.com/office/word/2010/wordprocessingGroup" xmlns:wpi="http://schemas.microsoft.com/office/word/2010/wordprocessingInk" xmlns:wne="http://schemas.microsoft.com/office/word/2006/wordml" xmlns:wps="http://schemas.microsoft.com/office/word/2010/wordprocessingShape" mc:Ignorable="w14 w15 w16se w16cid w16 w16cex w16sdtdh w16du wp14">
+<w:numbering xmlns:wpc="http://schemas.microsoft.com/office/word/2010/wordprocessingCanvas" xmlns:cx="http://schemas.microsoft.com/office/drawing/2014/chartex" xmlns:cx1="http://schemas.microsoft.com/office/drawing/2015/9/8/chartex" xmlns:cx2="http://schemas.microsoft.com/office/drawing/2015/10/21/chartex" xmlns:cx3="http://schemas.microsoft.com/office/drawing/2016/5/9/chartex" xmlns:cx4="http://schemas.microsoft.com/office/drawing/2016/5/10/chartex" xmlns:cx5="http://schemas.microsoft.com/office/drawing/2016/5/11/chartex" xmlns:cx6="http://schemas.microsoft.com/office/drawing/2016/5/12/chartex" xmlns:cx7="http://schemas.microsoft.com/office/drawing/2016/5/13/chartex" xmlns:cx8="http://schemas.microsoft.com/office/drawing/2016/5/14/chartex" xmlns:mc="http://schemas.openxmlformats.org/markup-compatibility/2006" xmlns:aink="http://schemas.microsoft.com/office/drawing/2016/ink" xmlns:am3d="http://schemas.microsoft.com/office/drawing/2017/model3d" xmlns:o="urn:schemas-microsoft-com:office:office" xmlns:oel="http://schemas.microsoft.com/office/2019/extlst" xmlns:r="http://schemas.openxmlformats.org/officeDocument/2006/relationships" xmlns:m="http://schemas.openxmlformats.org/officeDocument/2006/math" xmlns:v="urn:schemas-microsoft-com:vml" xmlns:wp14="http://schemas.microsoft.com/office/word/2010/wordprocessingDrawing" xmlns:wp="http://schemas.openxmlformats.org/drawingml/2006/wordprocessingDrawing" xmlns:w10="urn:schemas-microsoft-com:office:word" xmlns:w="http://schemas.openxmlformats.org/wordprocessingml/2006/main" xmlns:w14="http://schemas.microsoft.com/office/word/2010/wordml" xmlns:w15="http://schemas.microsoft.com/office/word/2012/wordml" xmlns:w16cex="http://schemas.microsoft.com/office/word/2018/wordml/cex" xmlns:w16cid="http://schemas.microsoft.com/office/word/2016/wordml/cid" xmlns:w16="http://schemas.microsoft.com/office/word/2018/wordml" xmlns:w16sdtdh="http://schemas.microsoft.com/office/word/2020/wordml/sdtdatahash" xmlns:w16se="http://schemas.microsoft.com/office/word/2015/wordml/symex" xmlns:wpg="http://schemas.microsoft.com/office/word/2010/wordprocessingGroup" xmlns:wpi="http://schemas.microsoft.com/office/word/2010/wordprocessingInk" xmlns:wne="http://schemas.microsoft.com/office/word/2006/wordml" xmlns:wps="http://schemas.microsoft.com/office/word/2010/wordprocessingShape" mc:Ignorable="w14 w15 w16se w16cid w16 w16cex w16sdtdh wp14">
   <w:abstractNum w:abstractNumId="0" w15:restartNumberingAfterBreak="0">
     <w:nsid w:val="4731F830"/>
     <w:multiLevelType w:val="hybridMultilevel"/>
@@ -465,7 +764,7 @@
 </file>
 
 <file path=word/styles.xml><?xml version="1.0" encoding="utf-8"?>
-<w:styles xmlns:mc="http://schemas.openxmlformats.org/markup-compatibility/2006" xmlns:r="http://schemas.openxmlformats.org/officeDocument/2006/relationships" xmlns:w="http://schemas.openxmlformats.org/wordprocessingml/2006/main" xmlns:w14="http://schemas.microsoft.com/office/word/2010/wordml" xmlns:w15="http://schemas.microsoft.com/office/word/2012/wordml" xmlns:w16cex="http://schemas.microsoft.com/office/word/2018/wordml/cex" xmlns:w16cid="http://schemas.microsoft.com/office/word/2016/wordml/cid" xmlns:w16="http://schemas.microsoft.com/office/word/2018/wordml" xmlns:w16du="http://schemas.microsoft.com/office/word/2023/wordml/word16du" xmlns:w16sdtdh="http://schemas.microsoft.com/office/word/2020/wordml/sdtdatahash" xmlns:w16se="http://schemas.microsoft.com/office/word/2015/wordml/symex" mc:Ignorable="w14 w15 w16se w16cid w16 w16cex w16sdtdh w16du">
+<w:styles xmlns:mc="http://schemas.openxmlformats.org/markup-compatibility/2006" xmlns:r="http://schemas.openxmlformats.org/officeDocument/2006/relationships" xmlns:w="http://schemas.openxmlformats.org/wordprocessingml/2006/main" xmlns:w14="http://schemas.microsoft.com/office/word/2010/wordml" xmlns:w15="http://schemas.microsoft.com/office/word/2012/wordml" xmlns:w16cex="http://schemas.microsoft.com/office/word/2018/wordml/cex" xmlns:w16cid="http://schemas.microsoft.com/office/word/2016/wordml/cid" xmlns:w16="http://schemas.microsoft.com/office/word/2018/wordml" xmlns:w16sdtdh="http://schemas.microsoft.com/office/word/2020/wordml/sdtdatahash" xmlns:w16se="http://schemas.microsoft.com/office/word/2015/wordml/symex" mc:Ignorable="w14 w15 w16se w16cid w16 w16cex w16sdtdh">
   <w:docDefaults>
     <w:rPrDefault>
       <w:rPr>
@@ -863,7 +1162,7 @@
     <w:name w:val="Normal"/>
     <w:qFormat/>
   </w:style>
-  <w:style w:type="paragraph" w:styleId="Heading1">
+  <w:style w:type="paragraph" w:styleId="Titre1">
     <w:name w:val="heading 1"/>
     <w:basedOn w:val="Normal"/>
     <w:next w:val="Normal"/>
@@ -884,7 +1183,7 @@
       <w:szCs w:val="32"/>
     </w:rPr>
   </w:style>
-  <w:style w:type="paragraph" w:styleId="Heading2">
+  <w:style w:type="paragraph" w:styleId="Titre2">
     <w:name w:val="heading 2"/>
     <w:basedOn w:val="Normal"/>
     <w:next w:val="Normal"/>
@@ -907,7 +1206,7 @@
       <w:szCs w:val="26"/>
     </w:rPr>
   </w:style>
-  <w:style w:type="paragraph" w:styleId="Heading3">
+  <w:style w:type="paragraph" w:styleId="Titre3">
     <w:name w:val="heading 3"/>
     <w:basedOn w:val="Normal"/>
     <w:next w:val="Normal"/>
@@ -928,13 +1227,13 @@
       <w:color w:val="0A2F40" w:themeColor="accent1" w:themeShade="7F"/>
     </w:rPr>
   </w:style>
-  <w:style w:type="character" w:default="1" w:styleId="DefaultParagraphFont">
+  <w:style w:type="character" w:default="1" w:styleId="Policepardfaut">
     <w:name w:val="Default Paragraph Font"/>
     <w:uiPriority w:val="1"/>
     <w:semiHidden/>
     <w:unhideWhenUsed/>
   </w:style>
-  <w:style w:type="table" w:default="1" w:styleId="TableNormal">
+  <w:style w:type="table" w:default="1" w:styleId="TableauNormal">
     <w:name w:val="Normal Table"/>
     <w:uiPriority w:val="99"/>
     <w:semiHidden/>
@@ -949,17 +1248,17 @@
       </w:tblCellMar>
     </w:tblPr>
   </w:style>
-  <w:style w:type="numbering" w:default="1" w:styleId="NoList">
+  <w:style w:type="numbering" w:default="1" w:styleId="Aucuneliste">
     <w:name w:val="No List"/>
     <w:uiPriority w:val="99"/>
     <w:semiHidden/>
     <w:unhideWhenUsed/>
   </w:style>
-  <w:style w:type="paragraph" w:styleId="Title">
+  <w:style w:type="paragraph" w:styleId="Titre">
     <w:name w:val="Title"/>
     <w:basedOn w:val="Normal"/>
     <w:next w:val="Normal"/>
-    <w:link w:val="TitleChar"/>
+    <w:link w:val="TitreCar"/>
     <w:autoRedefine/>
     <w:uiPriority w:val="10"/>
     <w:qFormat/>
@@ -978,10 +1277,10 @@
       <w:szCs w:val="56"/>
     </w:rPr>
   </w:style>
-  <w:style w:type="character" w:customStyle="1" w:styleId="TitleChar">
-    <w:name w:val="Title Char"/>
-    <w:basedOn w:val="DefaultParagraphFont"/>
-    <w:link w:val="Title"/>
+  <w:style w:type="character" w:customStyle="1" w:styleId="TitreCar">
+    <w:name w:val="Titre Car"/>
+    <w:basedOn w:val="Policepardfaut"/>
+    <w:link w:val="Titre"/>
     <w:uiPriority w:val="10"/>
     <w:rsid w:val="000009AF"/>
     <w:rPr>
@@ -993,9 +1292,9 @@
       <w:szCs w:val="56"/>
     </w:rPr>
   </w:style>
-  <w:style w:type="character" w:styleId="Hyperlink">
+  <w:style w:type="character" w:styleId="Lienhypertexte">
     <w:name w:val="Hyperlink"/>
-    <w:basedOn w:val="DefaultParagraphFont"/>
+    <w:basedOn w:val="Policepardfaut"/>
     <w:uiPriority w:val="99"/>
     <w:unhideWhenUsed/>
     <w:rsid w:val="00811378"/>
@@ -1004,9 +1303,9 @@
       <w:u w:val="single"/>
     </w:rPr>
   </w:style>
-  <w:style w:type="character" w:styleId="UnresolvedMention">
+  <w:style w:type="character" w:styleId="Mentionnonrsolue">
     <w:name w:val="Unresolved Mention"/>
-    <w:basedOn w:val="DefaultParagraphFont"/>
+    <w:basedOn w:val="Policepardfaut"/>
     <w:uiPriority w:val="99"/>
     <w:semiHidden/>
     <w:unhideWhenUsed/>
@@ -1016,7 +1315,7 @@
       <w:shd w:val="clear" w:color="auto" w:fill="E1DFDD"/>
     </w:rPr>
   </w:style>
-  <w:style w:type="paragraph" w:styleId="ListParagraph">
+  <w:style w:type="paragraph" w:styleId="Paragraphedeliste">
     <w:name w:val="List Paragraph"/>
     <w:basedOn w:val="Normal"/>
     <w:uiPriority w:val="34"/>

</xml_diff>